<commit_message>
Add lab PDFs, references, and calculations notebook
Added multiple PDF resources and references for the Power Factor Correction lab, updated the lab sheet DOCX, added a references DOCX, and introduced a new calculations Jupyter notebook. Removed a temporary file.
</commit_message>
<xml_diff>
--- a/Labs/Power Factor Correction/Power Factor Improvement Lab Sheet.docx
+++ b/Labs/Power Factor Correction/Power Factor Improvement Lab Sheet.docx
@@ -110,7 +110,7 @@
         <mc:AlternateContent>
           <mc:Choice Requires="wps">
             <w:drawing>
-              <wp:anchor distT="0" distB="0" distL="114300" distR="114300" simplePos="0" relativeHeight="251653632" behindDoc="0" locked="0" layoutInCell="1" allowOverlap="1" wp14:anchorId="5E4EC28F" wp14:editId="257521FA">
+              <wp:anchor distT="0" distB="0" distL="114300" distR="114300" simplePos="0" relativeHeight="251653632" behindDoc="0" locked="0" layoutInCell="1" allowOverlap="1" wp14:anchorId="5E4EC28F" wp14:editId="581C4838">
                 <wp:simplePos x="0" y="0"/>
                 <wp:positionH relativeFrom="column">
                   <wp:posOffset>1284605</wp:posOffset>
@@ -369,6 +369,88 @@
         <w:rPr>
           <w:b/>
           <w:bCs/>
+          <w:noProof/>
+          <w:sz w:val="24"/>
+          <w:u w:val="single"/>
+        </w:rPr>
+        <mc:AlternateContent>
+          <mc:Choice Requires="wps">
+            <w:drawing>
+              <wp:anchor distT="0" distB="0" distL="114300" distR="114300" simplePos="0" relativeHeight="251657728" behindDoc="0" locked="0" layoutInCell="1" allowOverlap="1" wp14:anchorId="65F9EDB7" wp14:editId="7A14DBFA">
+                <wp:simplePos x="0" y="0"/>
+                <wp:positionH relativeFrom="column">
+                  <wp:posOffset>1285875</wp:posOffset>
+                </wp:positionH>
+                <wp:positionV relativeFrom="paragraph">
+                  <wp:posOffset>77470</wp:posOffset>
+                </wp:positionV>
+                <wp:extent cx="1066800" cy="273050"/>
+                <wp:effectExtent l="0" t="0" r="0" b="0"/>
+                <wp:wrapNone/>
+                <wp:docPr id="471692914" name="Text Box 12"/>
+                <wp:cNvGraphicFramePr/>
+                <a:graphic xmlns:a="http://schemas.openxmlformats.org/drawingml/2006/main">
+                  <a:graphicData uri="http://schemas.microsoft.com/office/word/2010/wordprocessingShape">
+                    <wps:wsp>
+                      <wps:cNvSpPr txBox="1"/>
+                      <wps:spPr>
+                        <a:xfrm>
+                          <a:off x="0" y="0"/>
+                          <a:ext cx="1066800" cy="273050"/>
+                        </a:xfrm>
+                        <a:prstGeom prst="rect">
+                          <a:avLst/>
+                        </a:prstGeom>
+                        <a:noFill/>
+                        <a:ln w="6350">
+                          <a:noFill/>
+                        </a:ln>
+                      </wps:spPr>
+                      <wps:txbx>
+                        <w:txbxContent>
+                          <w:p>
+                            <w:r>
+                              <w:t>29/052025</w:t>
+                            </w:r>
+                          </w:p>
+                        </w:txbxContent>
+                      </wps:txbx>
+                      <wps:bodyPr rot="0" spcFirstLastPara="0" vertOverflow="overflow" horzOverflow="overflow" vert="horz" wrap="square" lIns="91440" tIns="45720" rIns="91440" bIns="45720" numCol="1" spcCol="0" rtlCol="0" fromWordArt="0" anchor="t" anchorCtr="0" forceAA="0" compatLnSpc="1">
+                        <a:prstTxWarp prst="textNoShape">
+                          <a:avLst/>
+                        </a:prstTxWarp>
+                        <a:noAutofit/>
+                      </wps:bodyPr>
+                    </wps:wsp>
+                  </a:graphicData>
+                </a:graphic>
+                <wp14:sizeRelV relativeFrom="margin">
+                  <wp14:pctHeight>0</wp14:pctHeight>
+                </wp14:sizeRelV>
+              </wp:anchor>
+            </w:drawing>
+          </mc:Choice>
+          <mc:Fallback>
+            <w:pict>
+              <v:shape w14:anchorId="65F9EDB7" id="Text Box 12" o:spid="_x0000_s1027" type="#_x0000_t202" style="position:absolute;left:0;text-align:left;margin-left:101.25pt;margin-top:6.1pt;width:84pt;height:21.5pt;z-index:251657728;visibility:visible;mso-wrap-style:square;mso-height-percent:0;mso-wrap-distance-left:9pt;mso-wrap-distance-top:0;mso-wrap-distance-right:9pt;mso-wrap-distance-bottom:0;mso-position-horizontal:absolute;mso-position-horizontal-relative:text;mso-position-vertical:absolute;mso-position-vertical-relative:text;mso-height-percent:0;mso-height-relative:margin;v-text-anchor:top" o:gfxdata="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" filled="f" stroked="f" strokeweight=".5pt">
+                <v:textbox>
+                  <w:txbxContent>
+                    <w:p>
+                      <w:r>
+                        <w:t>29/052025</w:t>
+                      </w:r>
+                    </w:p>
+                  </w:txbxContent>
+                </v:textbox>
+              </v:shape>
+            </w:pict>
+          </mc:Fallback>
+        </mc:AlternateContent>
+      </w:r>
+      <w:r>
+        <w:rPr>
+          <w:b/>
+          <w:bCs/>
           <w:w w:val="105"/>
           <w:sz w:val="24"/>
           <w:u w:val="single"/>
@@ -620,21 +702,7 @@
         <w:rPr>
           <w:sz w:val="24"/>
         </w:rPr>
-        <w:t>The course EE256 - Power and Energy contains sections of (</w:t>
-      </w:r>
-      <w:proofErr w:type="spellStart"/>
-      <w:r>
-        <w:rPr>
-          <w:sz w:val="24"/>
-        </w:rPr>
-        <w:t>i</w:t>
-      </w:r>
-      <w:proofErr w:type="spellEnd"/>
-      <w:r>
-        <w:rPr>
-          <w:sz w:val="24"/>
-        </w:rPr>
-        <w:t>) Three phase Systems, (ii) Measurement of Power/Energy, (iii) Tariff and Demand Side Management sections.</w:t>
+        <w:t>The course EE256 - Power and Energy contains sections of (i) Three phase Systems, (ii) Measurement of Power/Energy, (iii) Tariff and Demand Side Management sections.</w:t>
       </w:r>
       <w:r>
         <w:rPr>
@@ -852,16 +920,8 @@
         <w:rPr>
           <w:sz w:val="24"/>
         </w:rPr>
-        <w:t xml:space="preserve">(covering attributes of </w:t>
-      </w:r>
-      <w:proofErr w:type="spellStart"/>
-      <w:r>
-        <w:rPr>
-          <w:sz w:val="24"/>
-        </w:rPr>
-        <w:t>WAl</w:t>
-      </w:r>
-      <w:proofErr w:type="spellEnd"/>
+        <w:t>(covering attributes of WAl</w:t>
+      </w:r>
       <w:r>
         <w:rPr>
           <w:spacing w:val="40"/>
@@ -1919,21 +1979,7 @@
         <w:rPr>
           <w:sz w:val="24"/>
         </w:rPr>
-        <w:t>(</w:t>
-      </w:r>
-      <w:proofErr w:type="spellStart"/>
-      <w:r>
-        <w:rPr>
-          <w:sz w:val="24"/>
-        </w:rPr>
-        <w:t>Terco</w:t>
-      </w:r>
-      <w:proofErr w:type="spellEnd"/>
-      <w:r>
-        <w:rPr>
-          <w:sz w:val="24"/>
-        </w:rPr>
-        <w:t xml:space="preserve"> MV1102)</w:t>
+        <w:t>(Terco MV1102)</w:t>
       </w:r>
     </w:p>
     <w:p>
@@ -2045,14 +2091,12 @@
         </w:rPr>
         <w:t xml:space="preserve"> </w:t>
       </w:r>
-      <w:proofErr w:type="spellStart"/>
       <w:r>
         <w:rPr>
           <w:sz w:val="24"/>
         </w:rPr>
         <w:t>Terco</w:t>
       </w:r>
-      <w:proofErr w:type="spellEnd"/>
       <w:r>
         <w:rPr>
           <w:spacing w:val="-2"/>
@@ -2091,7 +2135,7 @@
         </w:rPr>
         <w:lastRenderedPageBreak/>
         <w:drawing>
-          <wp:anchor distT="0" distB="0" distL="0" distR="0" simplePos="0" relativeHeight="15728640" behindDoc="0" locked="0" layoutInCell="1" allowOverlap="1" wp14:anchorId="71EB68E7" wp14:editId="30666005">
+          <wp:anchor distT="0" distB="0" distL="0" distR="0" simplePos="0" relativeHeight="251648512" behindDoc="0" locked="0" layoutInCell="1" allowOverlap="1" wp14:anchorId="71EB68E7" wp14:editId="5A6265A6">
             <wp:simplePos x="0" y="0"/>
             <wp:positionH relativeFrom="page">
               <wp:posOffset>7180326</wp:posOffset>
@@ -2365,7 +2409,7 @@
         <mc:AlternateContent>
           <mc:Choice Requires="wpg">
             <w:drawing>
-              <wp:anchor distT="0" distB="0" distL="0" distR="0" simplePos="0" relativeHeight="15727616" behindDoc="0" locked="0" layoutInCell="1" allowOverlap="1" wp14:anchorId="5F15EB8C" wp14:editId="5FAA6251">
+              <wp:anchor distT="0" distB="0" distL="0" distR="0" simplePos="0" relativeHeight="251645440" behindDoc="0" locked="0" layoutInCell="1" allowOverlap="1" wp14:anchorId="5F15EB8C" wp14:editId="040742EB">
                 <wp:simplePos x="0" y="0"/>
                 <wp:positionH relativeFrom="page">
                   <wp:posOffset>1572767</wp:posOffset>
@@ -2506,7 +2550,7 @@
           </mc:Choice>
           <mc:Fallback>
             <w:pict>
-              <v:group w14:anchorId="5F15EB8C" id="Group 15" o:spid="_x0000_s1027" style="position:absolute;left:0;text-align:left;margin-left:123.85pt;margin-top:-58.75pt;width:259.75pt;height:130.15pt;z-index:15727616;mso-wrap-distance-left:0;mso-wrap-distance-right:0;mso-position-horizontal-relative:page" coordsize="32988,16529" o:gfxdata="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">
+              <v:group w14:anchorId="5F15EB8C" id="Group 15" o:spid="_x0000_s1028" style="position:absolute;left:0;text-align:left;margin-left:123.85pt;margin-top:-58.75pt;width:259.75pt;height:130.15pt;z-index:251645440;mso-wrap-distance-left:0;mso-wrap-distance-right:0;mso-position-horizontal-relative:page" coordsize="32988,16529" o:gfxdata="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">
                 <v:shapetype id="_x0000_t75" coordsize="21600,21600" o:spt="75" o:preferrelative="t" path="m@4@5l@4@11@9@11@9@5xe" filled="f" stroked="f">
                   <v:stroke joinstyle="miter"/>
                   <v:formulas>
@@ -2526,10 +2570,10 @@
                   <v:path o:extrusionok="f" gradientshapeok="t" o:connecttype="rect"/>
                   <o:lock v:ext="edit" aspectratio="t"/>
                 </v:shapetype>
-                <v:shape id="Image 16" o:spid="_x0000_s1028" type="#_x0000_t75" style="position:absolute;width:32986;height:16527;visibility:visible;mso-wrap-style:square" o:gfxdata="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">
+                <v:shape id="Image 16" o:spid="_x0000_s1029" type="#_x0000_t75" style="position:absolute;width:32986;height:16527;visibility:visible;mso-wrap-style:square" o:gfxdata="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">
                   <v:imagedata r:id="rId17" o:title=""/>
                 </v:shape>
-                <v:shape id="Textbox 17" o:spid="_x0000_s1029" type="#_x0000_t202" style="position:absolute;left:29190;top:6262;width:2363;height:1340;visibility:visible;mso-wrap-style:square;v-text-anchor:top" o:gfxdata="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" filled="f" stroked="f">
+                <v:shape id="Textbox 17" o:spid="_x0000_s1030" type="#_x0000_t202" style="position:absolute;left:29190;top:6262;width:2363;height:1340;visibility:visible;mso-wrap-style:square;v-text-anchor:top" o:gfxdata="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" filled="f" stroked="f">
                   <v:textbox inset="0,0,0,0">
                     <w:txbxContent>
                       <w:p>
@@ -2550,7 +2594,7 @@
                     </w:txbxContent>
                   </v:textbox>
                 </v:shape>
-                <v:shape id="Textbox 18" o:spid="_x0000_s1030" type="#_x0000_t202" style="position:absolute;left:7691;top:7544;width:7772;height:1479;visibility:visible;mso-wrap-style:square;v-text-anchor:top" o:gfxdata="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" filled="f" stroked="f">
+                <v:shape id="Textbox 18" o:spid="_x0000_s1031" type="#_x0000_t202" style="position:absolute;left:7691;top:7544;width:7772;height:1479;visibility:visible;mso-wrap-style:square;v-text-anchor:top" o:gfxdata="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" filled="f" stroked="f">
                   <v:textbox inset="0,0,0,0">
                     <w:txbxContent>
                       <w:p>
@@ -2596,7 +2640,7 @@
           <w:sz w:val="21"/>
         </w:rPr>
         <w:drawing>
-          <wp:anchor distT="0" distB="0" distL="0" distR="0" simplePos="0" relativeHeight="15728128" behindDoc="0" locked="0" layoutInCell="1" allowOverlap="1" wp14:anchorId="28AC5F8B" wp14:editId="268AA847">
+          <wp:anchor distT="0" distB="0" distL="0" distR="0" simplePos="0" relativeHeight="251646464" behindDoc="0" locked="0" layoutInCell="1" allowOverlap="1" wp14:anchorId="28AC5F8B" wp14:editId="259EDBC9">
             <wp:simplePos x="0" y="0"/>
             <wp:positionH relativeFrom="page">
               <wp:posOffset>5289803</wp:posOffset>
@@ -2644,31 +2688,22 @@
           <w:spacing w:val="-2"/>
           <w:sz w:val="21"/>
         </w:rPr>
-        <w:t>115</w:t>
-      </w:r>
-      <w:proofErr w:type="gramStart"/>
+        <w:t>115V</w:t>
+      </w:r>
       <w:r>
         <w:rPr>
           <w:spacing w:val="-2"/>
           <w:sz w:val="21"/>
         </w:rPr>
-        <w:t>V</w:t>
+        <w:t>,</w:t>
       </w:r>
       <w:r>
         <w:rPr>
           <w:spacing w:val="-2"/>
           <w:sz w:val="21"/>
         </w:rPr>
-        <w:t>,</w:t>
-      </w:r>
-      <w:r>
-        <w:rPr>
-          <w:spacing w:val="-2"/>
-          <w:sz w:val="21"/>
-        </w:rPr>
         <w:t>AC</w:t>
       </w:r>
-      <w:proofErr w:type="gramEnd"/>
     </w:p>
     <w:p>
       <w:pPr>
@@ -2828,28 +2863,20 @@
         <w:rPr>
           <w:sz w:val="21"/>
         </w:rPr>
-        <w:t>P</w:t>
-      </w:r>
-      <w:proofErr w:type="gramStart"/>
+        <w:t xml:space="preserve">P= </w:t>
+      </w:r>
       <w:r>
         <w:rPr>
           <w:sz w:val="21"/>
         </w:rPr>
-        <w:t xml:space="preserve">= </w:t>
+        <w:t xml:space="preserve"> </w:t>
       </w:r>
       <w:r>
         <w:rPr>
           <w:sz w:val="21"/>
         </w:rPr>
-        <w:t xml:space="preserve"> </w:t>
-      </w:r>
-      <w:r>
-        <w:rPr>
-          <w:sz w:val="21"/>
-        </w:rPr>
         <w:t>V</w:t>
       </w:r>
-      <w:proofErr w:type="gramEnd"/>
       <w:r>
         <w:rPr>
           <w:sz w:val="21"/>
@@ -3215,7 +3242,7 @@
           <w:sz w:val="20"/>
         </w:rPr>
         <w:drawing>
-          <wp:anchor distT="0" distB="0" distL="0" distR="0" simplePos="0" relativeHeight="487587328" behindDoc="1" locked="0" layoutInCell="1" allowOverlap="1" wp14:anchorId="08028929" wp14:editId="73FD70F2">
+          <wp:anchor distT="0" distB="0" distL="0" distR="0" simplePos="0" relativeHeight="251656704" behindDoc="1" locked="0" layoutInCell="1" allowOverlap="1" wp14:anchorId="08028929" wp14:editId="7037C1F7">
             <wp:simplePos x="0" y="0"/>
             <wp:positionH relativeFrom="page">
               <wp:posOffset>3111245</wp:posOffset>
@@ -3578,7 +3605,6 @@
         </w:rPr>
         <w:t>angle = (</w:t>
       </w:r>
-      <w:proofErr w:type="spellStart"/>
       <w:r>
         <w:rPr>
           <w:w w:val="110"/>
@@ -3589,14 +3615,7 @@
         <w:rPr>
           <w:w w:val="110"/>
         </w:rPr>
-        <w:t>t</w:t>
-      </w:r>
-      <w:proofErr w:type="spellEnd"/>
-      <w:r>
-        <w:rPr>
-          <w:w w:val="110"/>
-        </w:rPr>
-        <w:t>)</w:t>
+        <w:t>t)</w:t>
       </w:r>
       <w:r>
         <w:rPr>
@@ -3611,7 +3630,6 @@
         </w:rPr>
         <w:t>rad Power factor = cos (</w:t>
       </w:r>
-      <w:proofErr w:type="spellStart"/>
       <w:r>
         <w:rPr>
           <w:w w:val="110"/>
@@ -3622,14 +3640,7 @@
         <w:rPr>
           <w:w w:val="110"/>
         </w:rPr>
-        <w:t>t</w:t>
-      </w:r>
-      <w:proofErr w:type="spellEnd"/>
-      <w:r>
-        <w:rPr>
-          <w:w w:val="110"/>
-        </w:rPr>
-        <w:t>)</w:t>
+        <w:t>t)</w:t>
       </w:r>
     </w:p>
     <w:p>
@@ -3655,7 +3666,7 @@
         </w:rPr>
         <w:lastRenderedPageBreak/>
         <w:drawing>
-          <wp:anchor distT="0" distB="0" distL="0" distR="0" simplePos="0" relativeHeight="15729664" behindDoc="0" locked="0" layoutInCell="1" allowOverlap="1" wp14:anchorId="1D3196AB" wp14:editId="627E6A71">
+          <wp:anchor distT="0" distB="0" distL="0" distR="0" simplePos="0" relativeHeight="251650560" behindDoc="0" locked="0" layoutInCell="1" allowOverlap="1" wp14:anchorId="1D3196AB" wp14:editId="0BE271A1">
             <wp:simplePos x="0" y="0"/>
             <wp:positionH relativeFrom="page">
               <wp:posOffset>281177</wp:posOffset>
@@ -3881,7 +3892,7 @@
           <w:sz w:val="20"/>
         </w:rPr>
         <w:drawing>
-          <wp:anchor distT="0" distB="0" distL="0" distR="0" simplePos="0" relativeHeight="487589376" behindDoc="1" locked="0" layoutInCell="1" allowOverlap="1" wp14:anchorId="1D44C745" wp14:editId="5CE2E787">
+          <wp:anchor distT="0" distB="0" distL="0" distR="0" simplePos="0" relativeHeight="251658752" behindDoc="1" locked="0" layoutInCell="1" allowOverlap="1" wp14:anchorId="1D44C745" wp14:editId="261908CF">
             <wp:simplePos x="0" y="0"/>
             <wp:positionH relativeFrom="page">
               <wp:posOffset>1225296</wp:posOffset>
@@ -4103,7 +4114,6 @@
         </w:rPr>
         <w:t xml:space="preserve"> </w:t>
       </w:r>
-      <w:proofErr w:type="spellStart"/>
       <w:r>
         <w:rPr>
           <w:b/>
@@ -4113,7 +4123,6 @@
         </w:rPr>
         <w:t>Variac</w:t>
       </w:r>
-      <w:proofErr w:type="spellEnd"/>
       <w:r>
         <w:rPr>
           <w:b/>
@@ -4716,23 +4725,13 @@
         </w:rPr>
         <w:t xml:space="preserve"> </w:t>
       </w:r>
-      <w:proofErr w:type="spellStart"/>
       <w:r>
         <w:rPr>
           <w:spacing w:val="-2"/>
           <w:w w:val="105"/>
           <w:sz w:val="23"/>
         </w:rPr>
-        <w:t>ms</w:t>
-      </w:r>
-      <w:proofErr w:type="spellEnd"/>
-      <w:r>
-        <w:rPr>
-          <w:spacing w:val="-2"/>
-          <w:w w:val="105"/>
-          <w:sz w:val="23"/>
-        </w:rPr>
-        <w:t>/DIV.</w:t>
+        <w:t>ms/DIV.</w:t>
       </w:r>
     </w:p>
     <w:p>
@@ -5296,14 +5295,12 @@
         </w:rPr>
         <w:t xml:space="preserve"> </w:t>
       </w:r>
-      <w:proofErr w:type="spellStart"/>
       <w:r>
         <w:rPr>
           <w:w w:val="105"/>
         </w:rPr>
         <w:t>Variac</w:t>
       </w:r>
-      <w:proofErr w:type="spellEnd"/>
       <w:r>
         <w:rPr>
           <w:spacing w:val="-1"/>
@@ -6041,11 +6038,9 @@
         </w:rPr>
         <w:t xml:space="preserve"> </w:t>
       </w:r>
-      <w:proofErr w:type="spellStart"/>
       <w:r>
         <w:t>Variac</w:t>
       </w:r>
-      <w:proofErr w:type="spellEnd"/>
       <w:r>
         <w:rPr>
           <w:spacing w:val="28"/>
@@ -6441,7 +6436,7 @@
         <w:t xml:space="preserve"> </w:t>
       </w:r>
       <w:r>
-        <w:t>INDUCTOIVE</w:t>
+        <w:t>INDUCTIVE</w:t>
       </w:r>
       <w:r>
         <w:rPr>
@@ -6578,7 +6573,7 @@
         <mc:AlternateContent>
           <mc:Choice Requires="wpg">
             <w:drawing>
-              <wp:anchor distT="0" distB="0" distL="0" distR="0" simplePos="0" relativeHeight="487590400" behindDoc="1" locked="0" layoutInCell="1" allowOverlap="1" wp14:anchorId="1A6E7595" wp14:editId="07D90A60">
+              <wp:anchor distT="0" distB="0" distL="0" distR="0" simplePos="0" relativeHeight="251659776" behindDoc="1" locked="0" layoutInCell="1" allowOverlap="1" wp14:anchorId="1A6E7595" wp14:editId="2973C325">
                 <wp:simplePos x="0" y="0"/>
                 <wp:positionH relativeFrom="page">
                   <wp:posOffset>1163574</wp:posOffset>
@@ -6649,21 +6644,12 @@
                                   <w:sz w:val="24"/>
                                 </w:rPr>
                               </w:pPr>
-                              <w:proofErr w:type="spellStart"/>
                               <w:r>
                                 <w:rPr>
                                   <w:spacing w:val="-8"/>
                                   <w:sz w:val="24"/>
                                 </w:rPr>
-                                <w:t>zev</w:t>
-                              </w:r>
-                              <w:proofErr w:type="spellEnd"/>
-                              <w:r>
-                                <w:rPr>
-                                  <w:spacing w:val="-8"/>
-                                  <w:sz w:val="24"/>
-                                </w:rPr>
-                                <w:t>,’ii</w:t>
+                                <w:t>zev,’ii</w:t>
                               </w:r>
                             </w:p>
                           </w:txbxContent>
@@ -6716,11 +6702,11 @@
           </mc:Choice>
           <mc:Fallback>
             <w:pict>
-              <v:group w14:anchorId="1A6E7595" id="Group 23" o:spid="_x0000_s1031" style="position:absolute;left:0;text-align:left;margin-left:91.6pt;margin-top:15.7pt;width:423.55pt;height:131.6pt;z-index:-15726080;mso-wrap-distance-left:0;mso-wrap-distance-right:0;mso-position-horizontal-relative:page" coordsize="53790,16713" o:gfxdata="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">
-                <v:shape id="Image 24" o:spid="_x0000_s1032" type="#_x0000_t75" style="position:absolute;width:53789;height:16710;visibility:visible;mso-wrap-style:square" o:gfxdata="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">
+              <v:group w14:anchorId="1A6E7595" id="Group 23" o:spid="_x0000_s1032" style="position:absolute;left:0;text-align:left;margin-left:91.6pt;margin-top:15.7pt;width:423.55pt;height:131.6pt;z-index:-251656704;mso-wrap-distance-left:0;mso-wrap-distance-right:0;mso-position-horizontal-relative:page" coordsize="53790,16713" o:gfxdata="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">
+                <v:shape id="Image 24" o:spid="_x0000_s1033" type="#_x0000_t75" style="position:absolute;width:53789;height:16710;visibility:visible;mso-wrap-style:square" o:gfxdata="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">
                   <v:imagedata r:id="rId23" o:title=""/>
                 </v:shape>
-                <v:shape id="Textbox 25" o:spid="_x0000_s1033" type="#_x0000_t202" style="position:absolute;left:18989;top:10437;width:3625;height:1689;visibility:visible;mso-wrap-style:square;v-text-anchor:top" o:gfxdata="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" filled="f" stroked="f">
+                <v:shape id="Textbox 25" o:spid="_x0000_s1034" type="#_x0000_t202" style="position:absolute;left:18989;top:10437;width:3625;height:1689;visibility:visible;mso-wrap-style:square;v-text-anchor:top" o:gfxdata="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" filled="f" stroked="f">
                   <v:textbox inset="0,0,0,0">
                     <w:txbxContent>
                       <w:p>
@@ -6730,27 +6716,18 @@
                             <w:sz w:val="24"/>
                           </w:rPr>
                         </w:pPr>
-                        <w:proofErr w:type="spellStart"/>
                         <w:r>
                           <w:rPr>
                             <w:spacing w:val="-8"/>
                             <w:sz w:val="24"/>
                           </w:rPr>
-                          <w:t>zev</w:t>
-                        </w:r>
-                        <w:proofErr w:type="spellEnd"/>
-                        <w:r>
-                          <w:rPr>
-                            <w:spacing w:val="-8"/>
-                            <w:sz w:val="24"/>
-                          </w:rPr>
-                          <w:t>,’ii</w:t>
+                          <w:t>zev,’ii</w:t>
                         </w:r>
                       </w:p>
                     </w:txbxContent>
                   </v:textbox>
                 </v:shape>
-                <v:shape id="Textbox 26" o:spid="_x0000_s1034" type="#_x0000_t202" style="position:absolute;left:34033;top:10437;width:1080;height:1689;visibility:visible;mso-wrap-style:square;v-text-anchor:top" o:gfxdata="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" filled="f" stroked="f">
+                <v:shape id="Textbox 26" o:spid="_x0000_s1035" type="#_x0000_t202" style="position:absolute;left:34033;top:10437;width:1080;height:1689;visibility:visible;mso-wrap-style:square;v-text-anchor:top" o:gfxdata="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" filled="f" stroked="f">
                   <v:textbox inset="0,0,0,0">
                     <w:txbxContent>
                       <w:p>
@@ -6953,7 +6930,6 @@
         </w:rPr>
         <w:t xml:space="preserve"> </w:t>
       </w:r>
-      <w:proofErr w:type="spellStart"/>
       <w:r>
         <w:rPr>
           <w:b/>
@@ -6963,7 +6939,6 @@
         </w:rPr>
         <w:t>Variac</w:t>
       </w:r>
-      <w:proofErr w:type="spellEnd"/>
       <w:r>
         <w:rPr>
           <w:b/>
@@ -7499,21 +7474,12 @@
         </w:rPr>
         <w:t xml:space="preserve"> </w:t>
       </w:r>
-      <w:proofErr w:type="spellStart"/>
       <w:r>
         <w:rPr>
           <w:spacing w:val="-2"/>
           <w:sz w:val="24"/>
         </w:rPr>
-        <w:t>ms</w:t>
-      </w:r>
-      <w:proofErr w:type="spellEnd"/>
-      <w:r>
-        <w:rPr>
-          <w:spacing w:val="-2"/>
-          <w:sz w:val="24"/>
-        </w:rPr>
-        <w:t>/DIV.</w:t>
+        <w:t>ms/DIV.</w:t>
       </w:r>
     </w:p>
     <w:p>
@@ -7985,14 +7951,12 @@
         </w:rPr>
         <w:t xml:space="preserve"> </w:t>
       </w:r>
-      <w:proofErr w:type="spellStart"/>
       <w:r>
         <w:rPr>
           <w:sz w:val="24"/>
         </w:rPr>
         <w:t>Variac</w:t>
       </w:r>
-      <w:proofErr w:type="spellEnd"/>
       <w:r>
         <w:rPr>
           <w:spacing w:val="-1"/>
@@ -8242,7 +8206,6 @@
         </w:rPr>
         <w:t xml:space="preserve"> </w:t>
       </w:r>
-      <w:proofErr w:type="spellStart"/>
       <w:r>
         <w:rPr>
           <w:b/>
@@ -8251,7 +8214,6 @@
         </w:rPr>
         <w:t>Variac</w:t>
       </w:r>
-      <w:proofErr w:type="spellEnd"/>
       <w:r>
         <w:rPr>
           <w:b/>
@@ -8810,7 +8772,7 @@
           <w:sz w:val="20"/>
         </w:rPr>
         <w:drawing>
-          <wp:anchor distT="0" distB="0" distL="0" distR="0" simplePos="0" relativeHeight="487590912" behindDoc="1" locked="0" layoutInCell="1" allowOverlap="1" wp14:anchorId="4435DAA2" wp14:editId="2C6FC0AB">
+          <wp:anchor distT="0" distB="0" distL="0" distR="0" simplePos="0" relativeHeight="251660800" behindDoc="1" locked="0" layoutInCell="1" allowOverlap="1" wp14:anchorId="4435DAA2" wp14:editId="59122307">
             <wp:simplePos x="0" y="0"/>
             <wp:positionH relativeFrom="page">
               <wp:posOffset>1323594</wp:posOffset>
@@ -9542,20 +9504,18 @@
         </w:rPr>
         <w:t xml:space="preserve"> </w:t>
       </w:r>
-      <w:proofErr w:type="spellStart"/>
       <w:r>
         <w:rPr>
           <w:u w:val="single"/>
         </w:rPr>
-        <w:t>INDUCTIVEq</w:t>
-      </w:r>
-      <w:proofErr w:type="spellEnd"/>
+        <w:t>INDUCTIVE</w:t>
+      </w:r>
       <w:r>
         <w:rPr>
           <w:spacing w:val="58"/>
           <w:u w:val="single"/>
         </w:rPr>
-        <w:t xml:space="preserve"> </w:t>
+        <w:t xml:space="preserve">, </w:t>
       </w:r>
       <w:r>
         <w:rPr>
@@ -9602,7 +9562,7 @@
         <mc:AlternateContent>
           <mc:Choice Requires="wpg">
             <w:drawing>
-              <wp:anchor distT="0" distB="0" distL="0" distR="0" simplePos="0" relativeHeight="487591424" behindDoc="1" locked="0" layoutInCell="1" allowOverlap="1" wp14:anchorId="703C665E" wp14:editId="563F3803">
+              <wp:anchor distT="0" distB="0" distL="0" distR="0" simplePos="0" relativeHeight="251661824" behindDoc="1" locked="0" layoutInCell="1" allowOverlap="1" wp14:anchorId="703C665E" wp14:editId="27D6B36A">
                 <wp:simplePos x="0" y="0"/>
                 <wp:positionH relativeFrom="page">
                   <wp:posOffset>1072133</wp:posOffset>
@@ -9716,14 +9676,14 @@
           </mc:Choice>
           <mc:Fallback>
             <w:pict>
-              <v:group w14:anchorId="703C665E" id="Group 28" o:spid="_x0000_s1035" style="position:absolute;left:0;text-align:left;margin-left:84.4pt;margin-top:28.5pt;width:438.5pt;height:143.85pt;z-index:-15725056;mso-wrap-distance-left:0;mso-wrap-distance-right:0;mso-position-horizontal-relative:page" coordsize="55689,18268" o:gfxdata="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">
-                <v:shape id="Image 29" o:spid="_x0000_s1036" type="#_x0000_t75" style="position:absolute;top:432;width:55686;height:17831;visibility:visible;mso-wrap-style:square" o:gfxdata="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">
+              <v:group w14:anchorId="703C665E" id="Group 28" o:spid="_x0000_s1036" style="position:absolute;left:0;text-align:left;margin-left:84.4pt;margin-top:28.5pt;width:438.5pt;height:143.85pt;z-index:-251654656;mso-wrap-distance-left:0;mso-wrap-distance-right:0;mso-position-horizontal-relative:page" coordsize="55689,18268" o:gfxdata="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">
+                <v:shape id="Image 29" o:spid="_x0000_s1037" type="#_x0000_t75" style="position:absolute;top:432;width:55686;height:17831;visibility:visible;mso-wrap-style:square" o:gfxdata="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">
                   <v:imagedata r:id="rId27" o:title=""/>
                 </v:shape>
-                <v:shape id="Image 30" o:spid="_x0000_s1037" type="#_x0000_t75" style="position:absolute;left:18699;top:12822;width:2857;height:1098;visibility:visible;mso-wrap-style:square" o:gfxdata="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">
+                <v:shape id="Image 30" o:spid="_x0000_s1038" type="#_x0000_t75" style="position:absolute;left:18699;top:12822;width:2857;height:1098;visibility:visible;mso-wrap-style:square" o:gfxdata="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">
                   <v:imagedata r:id="rId28" o:title=""/>
                 </v:shape>
-                <v:shape id="Textbox 31" o:spid="_x0000_s1038" type="#_x0000_t202" style="position:absolute;left:30809;width:769;height:1619;visibility:visible;mso-wrap-style:square;v-text-anchor:top" o:gfxdata="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" filled="f" stroked="f">
+                <v:shape id="Textbox 31" o:spid="_x0000_s1039" type="#_x0000_t202" style="position:absolute;left:30809;width:769;height:1619;visibility:visible;mso-wrap-style:square;v-text-anchor:top" o:gfxdata="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" filled="f" stroked="f">
                   <v:textbox inset="0,0,0,0">
                     <w:txbxContent>
                       <w:p>
@@ -9976,7 +9936,6 @@
         </w:rPr>
         <w:t xml:space="preserve"> </w:t>
       </w:r>
-      <w:proofErr w:type="spellStart"/>
       <w:r>
         <w:rPr>
           <w:b/>
@@ -9985,7 +9944,6 @@
         </w:rPr>
         <w:t>Variac</w:t>
       </w:r>
-      <w:proofErr w:type="spellEnd"/>
       <w:r>
         <w:rPr>
           <w:b/>
@@ -10252,7 +10210,6 @@
         </w:rPr>
         <w:t xml:space="preserve"> </w:t>
       </w:r>
-      <w:proofErr w:type="spellStart"/>
       <w:r>
         <w:rPr>
           <w:w w:val="105"/>
@@ -10261,7 +10218,6 @@
         </w:rPr>
         <w:t>RHi</w:t>
       </w:r>
-      <w:proofErr w:type="spellEnd"/>
       <w:r>
         <w:rPr>
           <w:spacing w:val="10"/>
@@ -10345,7 +10301,6 @@
         </w:rPr>
         <w:t xml:space="preserve"> </w:t>
       </w:r>
-      <w:proofErr w:type="spellStart"/>
       <w:r>
         <w:rPr>
           <w:spacing w:val="-2"/>
@@ -10353,17 +10308,7 @@
           <w:position w:val="1"/>
           <w:sz w:val="23"/>
         </w:rPr>
-        <w:t>posltion</w:t>
-      </w:r>
-      <w:proofErr w:type="spellEnd"/>
-      <w:r>
-        <w:rPr>
-          <w:spacing w:val="-2"/>
-          <w:w w:val="105"/>
-          <w:position w:val="1"/>
-          <w:sz w:val="23"/>
-        </w:rPr>
-        <w:t>.</w:t>
+        <w:t>posltion.</w:t>
       </w:r>
     </w:p>
     <w:p>
@@ -10557,21 +10502,12 @@
         </w:rPr>
         <w:t xml:space="preserve"> </w:t>
       </w:r>
-      <w:proofErr w:type="spellStart"/>
       <w:r>
         <w:rPr>
           <w:spacing w:val="-2"/>
           <w:sz w:val="23"/>
         </w:rPr>
-        <w:t>ms</w:t>
-      </w:r>
-      <w:proofErr w:type="spellEnd"/>
-      <w:r>
-        <w:rPr>
-          <w:spacing w:val="-2"/>
-          <w:sz w:val="23"/>
-        </w:rPr>
-        <w:t>/DIV.</w:t>
+        <w:t>ms/DIV.</w:t>
       </w:r>
     </w:p>
     <w:p>
@@ -10649,7 +10585,6 @@
         </w:rPr>
         <w:t>of CH</w:t>
       </w:r>
-      <w:proofErr w:type="spellStart"/>
       <w:r>
         <w:rPr>
           <w:w w:val="105"/>
@@ -10657,7 +10592,6 @@
         </w:rPr>
         <w:t>i</w:t>
       </w:r>
-      <w:proofErr w:type="spellEnd"/>
       <w:r>
         <w:rPr>
           <w:spacing w:val="-11"/>
@@ -11145,14 +11079,12 @@
         </w:rPr>
         <w:t xml:space="preserve"> </w:t>
       </w:r>
-      <w:proofErr w:type="spellStart"/>
       <w:r>
         <w:rPr>
           <w:w w:val="105"/>
         </w:rPr>
         <w:t>Variac</w:t>
       </w:r>
-      <w:proofErr w:type="spellEnd"/>
       <w:r>
         <w:rPr>
           <w:spacing w:val="1"/>
@@ -11273,7 +11205,6 @@
         </w:rPr>
         <w:t>Adjust the Rheostats RH</w:t>
       </w:r>
-      <w:proofErr w:type="spellStart"/>
       <w:r>
         <w:rPr>
           <w:w w:val="105"/>
@@ -11281,7 +11212,6 @@
         </w:rPr>
         <w:t>i</w:t>
       </w:r>
-      <w:proofErr w:type="spellEnd"/>
       <w:r>
         <w:rPr>
           <w:w w:val="105"/>
@@ -11362,11 +11292,9 @@
         </w:rPr>
         <w:t xml:space="preserve"> </w:t>
       </w:r>
-      <w:proofErr w:type="spellStart"/>
       <w:r>
         <w:t>Variac</w:t>
       </w:r>
-      <w:proofErr w:type="spellEnd"/>
       <w:r>
         <w:rPr>
           <w:spacing w:val="23"/>
@@ -11611,7 +11539,6 @@
         </w:rPr>
         <w:t xml:space="preserve"> </w:t>
       </w:r>
-      <w:proofErr w:type="spellStart"/>
       <w:r>
         <w:rPr>
           <w:w w:val="105"/>
@@ -11619,7 +11546,6 @@
         </w:rPr>
         <w:t>RHi</w:t>
       </w:r>
-      <w:proofErr w:type="spellEnd"/>
       <w:r>
         <w:rPr>
           <w:spacing w:val="-13"/>
@@ -12384,23 +12310,7 @@
           <w:w w:val="105"/>
           <w:sz w:val="23"/>
         </w:rPr>
-        <w:t xml:space="preserve">the </w:t>
-      </w:r>
-      <w:proofErr w:type="spellStart"/>
-      <w:r>
-        <w:rPr>
-          <w:w w:val="105"/>
-          <w:sz w:val="23"/>
-        </w:rPr>
-        <w:t>Variac</w:t>
-      </w:r>
-      <w:proofErr w:type="spellEnd"/>
-      <w:r>
-        <w:rPr>
-          <w:w w:val="105"/>
-          <w:sz w:val="23"/>
-        </w:rPr>
-        <w:t xml:space="preserve"> output </w:t>
+        <w:t xml:space="preserve">the Variac output </w:t>
       </w:r>
       <w:r>
         <w:rPr>
@@ -13190,7 +13100,7 @@
           <w:noProof/>
         </w:rPr>
         <w:drawing>
-          <wp:anchor distT="0" distB="0" distL="0" distR="0" simplePos="0" relativeHeight="251650560" behindDoc="0" locked="0" layoutInCell="1" allowOverlap="1" wp14:anchorId="53CD25F4" wp14:editId="19A542B9">
+          <wp:anchor distT="0" distB="0" distL="0" distR="0" simplePos="0" relativeHeight="251649536" behindDoc="0" locked="0" layoutInCell="1" allowOverlap="1" wp14:anchorId="53CD25F4" wp14:editId="40195588">
             <wp:simplePos x="0" y="0"/>
             <wp:positionH relativeFrom="page">
               <wp:posOffset>3855720</wp:posOffset>
@@ -13244,7 +13154,7 @@
           <w:noProof/>
         </w:rPr>
         <w:drawing>
-          <wp:anchor distT="0" distB="0" distL="0" distR="0" simplePos="0" relativeHeight="251649536" behindDoc="0" locked="0" layoutInCell="1" allowOverlap="1" wp14:anchorId="08ED202E" wp14:editId="26C66DF5">
+          <wp:anchor distT="0" distB="0" distL="0" distR="0" simplePos="0" relativeHeight="251647488" behindDoc="0" locked="0" layoutInCell="1" allowOverlap="1" wp14:anchorId="08ED202E" wp14:editId="092DE0E5">
             <wp:simplePos x="0" y="0"/>
             <wp:positionH relativeFrom="page">
               <wp:posOffset>954405</wp:posOffset>
@@ -13502,19 +13412,11 @@
         </w:rPr>
         <w:t xml:space="preserve"> </w:t>
       </w:r>
-      <w:proofErr w:type="gramStart"/>
-      <w:r>
-        <w:rPr>
-          <w:sz w:val="24"/>
-        </w:rPr>
-        <w:t>forms</w:t>
-      </w:r>
-      <w:proofErr w:type="gramEnd"/>
-      <w:r>
-        <w:rPr>
-          <w:sz w:val="24"/>
-        </w:rPr>
-        <w:t xml:space="preserve"> </w:t>
+      <w:r>
+        <w:rPr>
+          <w:sz w:val="24"/>
+        </w:rPr>
+        <w:t xml:space="preserve">forms </w:t>
       </w:r>
       <w:r>
         <w:rPr>
@@ -13810,7 +13712,7 @@
           <w:sz w:val="20"/>
         </w:rPr>
         <w:drawing>
-          <wp:anchor distT="0" distB="0" distL="0" distR="0" simplePos="0" relativeHeight="251654656" behindDoc="1" locked="0" layoutInCell="1" allowOverlap="1" wp14:anchorId="2709F8FE" wp14:editId="14A6EBDE">
+          <wp:anchor distT="0" distB="0" distL="0" distR="0" simplePos="0" relativeHeight="251652608" behindDoc="1" locked="0" layoutInCell="1" allowOverlap="1" wp14:anchorId="2709F8FE" wp14:editId="500B81FB">
             <wp:simplePos x="0" y="0"/>
             <wp:positionH relativeFrom="page">
               <wp:posOffset>3802380</wp:posOffset>
@@ -13869,7 +13771,7 @@
           <w:sz w:val="20"/>
         </w:rPr>
         <w:drawing>
-          <wp:anchor distT="0" distB="0" distL="0" distR="0" simplePos="0" relativeHeight="251653632" behindDoc="1" locked="0" layoutInCell="1" allowOverlap="1" wp14:anchorId="0D1456F0" wp14:editId="5254A767">
+          <wp:anchor distT="0" distB="0" distL="0" distR="0" simplePos="0" relativeHeight="251651584" behindDoc="1" locked="0" layoutInCell="1" allowOverlap="1" wp14:anchorId="0D1456F0" wp14:editId="26F31FEB">
             <wp:simplePos x="0" y="0"/>
             <wp:positionH relativeFrom="page">
               <wp:posOffset>938214</wp:posOffset>
@@ -13984,13 +13886,8 @@
         <w:t>urr</w:t>
       </w:r>
       <w:r>
-        <w:t xml:space="preserve">ent Wave </w:t>
-      </w:r>
-      <w:proofErr w:type="gramStart"/>
-      <w:r>
-        <w:t>forms</w:t>
-      </w:r>
-      <w:proofErr w:type="gramEnd"/>
+        <w:t>ent Wave forms</w:t>
+      </w:r>
       <w:r>
         <w:rPr>
           <w:sz w:val="24"/>
@@ -15078,7 +14975,7 @@
         <mc:AlternateContent>
           <mc:Choice Requires="wpg">
             <w:drawing>
-              <wp:anchor distT="0" distB="0" distL="114300" distR="114300" simplePos="0" relativeHeight="251659776" behindDoc="0" locked="0" layoutInCell="1" allowOverlap="1" wp14:anchorId="2B0DF907" wp14:editId="3E2562FF">
+              <wp:anchor distT="0" distB="0" distL="114300" distR="114300" simplePos="0" relativeHeight="251654656" behindDoc="0" locked="0" layoutInCell="1" allowOverlap="1" wp14:anchorId="2B0DF907" wp14:editId="64865AC4">
                 <wp:simplePos x="0" y="0"/>
                 <wp:positionH relativeFrom="column">
                   <wp:posOffset>2040608</wp:posOffset>
@@ -15167,7 +15064,7 @@
           </mc:Choice>
           <mc:Fallback>
             <w:pict>
-              <v:group w14:anchorId="6BBFAC53" id="Group 9" o:spid="_x0000_s1026" style="position:absolute;margin-left:160.7pt;margin-top:1.4pt;width:77.4pt;height:1.8pt;z-index:251659776" coordsize="9829,225" o:gfxdata="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">
+              <v:group w14:anchorId="61E85889" id="Group 9" o:spid="_x0000_s1026" style="position:absolute;margin-left:160.7pt;margin-top:1.4pt;width:77.4pt;height:1.8pt;z-index:251654656" coordsize="9829,225" o:gfxdata="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">
                 <v:line id="Straight Connector 8" o:spid="_x0000_s1027" style="position:absolute;visibility:visible;mso-wrap-style:square" from="0,225" to="9829,225" o:connectortype="straight" o:gfxdata="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" strokecolor="black [3040]"/>
                 <v:line id="Straight Connector 8" o:spid="_x0000_s1028" style="position:absolute;visibility:visible;mso-wrap-style:square" from="0,0" to="9829,0" o:connectortype="straight" o:gfxdata="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" strokecolor="black [3040]"/>
               </v:group>
@@ -15426,21 +15323,7 @@
             <w:rFonts w:ascii="Cambria Math" w:hAnsi="Cambria Math"/>
             <w:sz w:val="24"/>
           </w:rPr>
-          <m:t>0.3</m:t>
-        </m:r>
-        <m:r>
-          <w:rPr>
-            <w:rFonts w:ascii="Cambria Math" w:hAnsi="Cambria Math"/>
-            <w:sz w:val="24"/>
-          </w:rPr>
-          <m:t>09</m:t>
-        </m:r>
-        <m:r>
-          <w:rPr>
-            <w:rFonts w:ascii="Cambria Math" w:hAnsi="Cambria Math"/>
-            <w:sz w:val="24"/>
-          </w:rPr>
-          <m:t xml:space="preserve"> lagging</m:t>
+          <m:t>0.309 lagging</m:t>
         </m:r>
       </m:oMath>
     </w:p>
@@ -15464,7 +15347,7 @@
         <mc:AlternateContent>
           <mc:Choice Requires="wpg">
             <w:drawing>
-              <wp:anchor distT="0" distB="0" distL="114300" distR="114300" simplePos="0" relativeHeight="251664896" behindDoc="0" locked="0" layoutInCell="1" allowOverlap="1" wp14:anchorId="48A8ABD5" wp14:editId="7BA72CFF">
+              <wp:anchor distT="0" distB="0" distL="114300" distR="114300" simplePos="0" relativeHeight="251655680" behindDoc="0" locked="0" layoutInCell="1" allowOverlap="1" wp14:anchorId="48A8ABD5" wp14:editId="1154F037">
                 <wp:simplePos x="0" y="0"/>
                 <wp:positionH relativeFrom="column">
                   <wp:posOffset>2003425</wp:posOffset>
@@ -15553,7 +15436,7 @@
           </mc:Choice>
           <mc:Fallback>
             <w:pict>
-              <v:group w14:anchorId="79354526" id="Group 9" o:spid="_x0000_s1026" style="position:absolute;margin-left:157.75pt;margin-top:2.7pt;width:77.4pt;height:1.8pt;z-index:251664896" coordsize="9829,225" o:gfxdata="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">
+              <v:group w14:anchorId="0D947BC9" id="Group 9" o:spid="_x0000_s1026" style="position:absolute;margin-left:157.75pt;margin-top:2.7pt;width:77.4pt;height:1.8pt;z-index:251655680" coordsize="9829,225" o:gfxdata="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">
                 <v:line id="Straight Connector 8" o:spid="_x0000_s1027" style="position:absolute;visibility:visible;mso-wrap-style:square" from="0,225" to="9829,225" o:connectortype="straight" o:gfxdata="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" strokecolor="black [3040]"/>
                 <v:line id="Straight Connector 8" o:spid="_x0000_s1028" style="position:absolute;visibility:visible;mso-wrap-style:square" from="0,0" to="9829,0" o:connectortype="straight" o:gfxdata="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" strokecolor="black [3040]"/>
               </v:group>
@@ -15717,7 +15600,7 @@
         <mc:AlternateContent>
           <mc:Choice Requires="wps">
             <w:drawing>
-              <wp:anchor distT="0" distB="0" distL="114300" distR="114300" simplePos="0" relativeHeight="487607296" behindDoc="0" locked="0" layoutInCell="1" allowOverlap="1" wp14:anchorId="1AD14AEE" wp14:editId="0884866B">
+              <wp:anchor distT="0" distB="0" distL="114300" distR="114300" simplePos="0" relativeHeight="251664896" behindDoc="0" locked="0" layoutInCell="1" allowOverlap="1" wp14:anchorId="1AD14AEE" wp14:editId="0A8314AD">
                 <wp:simplePos x="0" y="0"/>
                 <wp:positionH relativeFrom="column">
                   <wp:posOffset>3584575</wp:posOffset>
@@ -15753,10 +15636,7 @@
                         <w:txbxContent>
                           <w:p>
                             <w:r>
-                              <w:t xml:space="preserve">Data set </w:t>
-                            </w:r>
-                            <w:r>
-                              <w:t>3,</w:t>
+                              <w:t>Data set 3,</w:t>
                             </w:r>
                           </w:p>
                           <w:p>
@@ -15826,14 +15706,7 @@
                                       <w:rFonts w:ascii="Cambria Math" w:hAnsi="Cambria Math"/>
                                       <w:sz w:val="24"/>
                                     </w:rPr>
-                                    <m:t>4</m:t>
-                                  </m:r>
-                                  <m:r>
-                                    <w:rPr>
-                                      <w:rFonts w:ascii="Cambria Math" w:hAnsi="Cambria Math"/>
-                                      <w:sz w:val="24"/>
-                                    </w:rPr>
-                                    <m:t>6</m:t>
+                                    <m:t>46</m:t>
                                   </m:r>
                                 </m:num>
                                 <m:den>
@@ -15842,14 +15715,7 @@
                                       <w:rFonts w:ascii="Cambria Math" w:hAnsi="Cambria Math"/>
                                       <w:sz w:val="24"/>
                                     </w:rPr>
-                                    <m:t>115 ×0.</m:t>
-                                  </m:r>
-                                  <m:r>
-                                    <w:rPr>
-                                      <w:rFonts w:ascii="Cambria Math" w:hAnsi="Cambria Math"/>
-                                      <w:sz w:val="24"/>
-                                    </w:rPr>
-                                    <m:t>48</m:t>
+                                    <m:t>115 ×0.48</m:t>
                                   </m:r>
                                 </m:den>
                               </m:f>
@@ -15887,21 +15753,7 @@
                                   <w:rFonts w:ascii="Cambria Math" w:hAnsi="Cambria Math"/>
                                   <w:sz w:val="24"/>
                                 </w:rPr>
-                                <m:t>0.</m:t>
-                              </m:r>
-                              <m:r>
-                                <w:rPr>
-                                  <w:rFonts w:ascii="Cambria Math" w:hAnsi="Cambria Math"/>
-                                  <w:sz w:val="24"/>
-                                </w:rPr>
-                                <m:t>833</m:t>
-                              </m:r>
-                              <m:r>
-                                <w:rPr>
-                                  <w:rFonts w:ascii="Cambria Math" w:hAnsi="Cambria Math"/>
-                                  <w:sz w:val="24"/>
-                                </w:rPr>
-                                <m:t xml:space="preserve"> lagging</m:t>
+                                <m:t>0.833 lagging</m:t>
                               </m:r>
                             </m:oMath>
                           </w:p>
@@ -15921,15 +15773,12 @@
           </mc:Choice>
           <mc:Fallback>
             <w:pict>
-              <v:shape w14:anchorId="1AD14AEE" id="Text Box 11" o:spid="_x0000_s1039" type="#_x0000_t202" style="position:absolute;left:0;text-align:left;margin-left:282.25pt;margin-top:.95pt;width:180pt;height:69pt;z-index:487607296;visibility:visible;mso-wrap-style:square;mso-wrap-distance-left:9pt;mso-wrap-distance-top:0;mso-wrap-distance-right:9pt;mso-wrap-distance-bottom:0;mso-position-horizontal:absolute;mso-position-horizontal-relative:text;mso-position-vertical:absolute;mso-position-vertical-relative:text;v-text-anchor:top" o:gfxdata="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" fillcolor="white [3201]" stroked="f" strokeweight=".5pt">
+              <v:shape w14:anchorId="1AD14AEE" id="Text Box 11" o:spid="_x0000_s1040" type="#_x0000_t202" style="position:absolute;left:0;text-align:left;margin-left:282.25pt;margin-top:.95pt;width:180pt;height:69pt;z-index:251664896;visibility:visible;mso-wrap-style:square;mso-wrap-distance-left:9pt;mso-wrap-distance-top:0;mso-wrap-distance-right:9pt;mso-wrap-distance-bottom:0;mso-position-horizontal:absolute;mso-position-horizontal-relative:text;mso-position-vertical:absolute;mso-position-vertical-relative:text;v-text-anchor:top" o:gfxdata="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" fillcolor="white [3201]" stroked="f" strokeweight=".5pt">
                 <v:textbox>
                   <w:txbxContent>
                     <w:p>
                       <w:r>
-                        <w:t xml:space="preserve">Data set </w:t>
-                      </w:r>
-                      <w:r>
-                        <w:t>3,</w:t>
+                        <w:t>Data set 3,</w:t>
                       </w:r>
                     </w:p>
                     <w:p>
@@ -15999,14 +15848,7 @@
                                 <w:rFonts w:ascii="Cambria Math" w:hAnsi="Cambria Math"/>
                                 <w:sz w:val="24"/>
                               </w:rPr>
-                              <m:t>4</m:t>
-                            </m:r>
-                            <m:r>
-                              <w:rPr>
-                                <w:rFonts w:ascii="Cambria Math" w:hAnsi="Cambria Math"/>
-                                <w:sz w:val="24"/>
-                              </w:rPr>
-                              <m:t>6</m:t>
+                              <m:t>46</m:t>
                             </m:r>
                           </m:num>
                           <m:den>
@@ -16015,14 +15857,7 @@
                                 <w:rFonts w:ascii="Cambria Math" w:hAnsi="Cambria Math"/>
                                 <w:sz w:val="24"/>
                               </w:rPr>
-                              <m:t>115 ×0.</m:t>
-                            </m:r>
-                            <m:r>
-                              <w:rPr>
-                                <w:rFonts w:ascii="Cambria Math" w:hAnsi="Cambria Math"/>
-                                <w:sz w:val="24"/>
-                              </w:rPr>
-                              <m:t>48</m:t>
+                              <m:t>115 ×0.48</m:t>
                             </m:r>
                           </m:den>
                         </m:f>
@@ -16060,21 +15895,7 @@
                             <w:rFonts w:ascii="Cambria Math" w:hAnsi="Cambria Math"/>
                             <w:sz w:val="24"/>
                           </w:rPr>
-                          <m:t>0.</m:t>
-                        </m:r>
-                        <m:r>
-                          <w:rPr>
-                            <w:rFonts w:ascii="Cambria Math" w:hAnsi="Cambria Math"/>
-                            <w:sz w:val="24"/>
-                          </w:rPr>
-                          <m:t>833</m:t>
-                        </m:r>
-                        <m:r>
-                          <w:rPr>
-                            <w:rFonts w:ascii="Cambria Math" w:hAnsi="Cambria Math"/>
-                            <w:sz w:val="24"/>
-                          </w:rPr>
-                          <m:t xml:space="preserve"> lagging</m:t>
+                          <m:t>0.833 lagging</m:t>
                         </m:r>
                       </m:oMath>
                     </w:p>
@@ -16092,7 +15913,7 @@
         <mc:AlternateContent>
           <mc:Choice Requires="wps">
             <w:drawing>
-              <wp:anchor distT="0" distB="0" distL="114300" distR="114300" simplePos="0" relativeHeight="487606272" behindDoc="0" locked="0" layoutInCell="1" allowOverlap="1" wp14:anchorId="670127E1" wp14:editId="5BE9669B">
+              <wp:anchor distT="0" distB="0" distL="114300" distR="114300" simplePos="0" relativeHeight="251662848" behindDoc="0" locked="0" layoutInCell="1" allowOverlap="1" wp14:anchorId="670127E1" wp14:editId="72ADA440">
                 <wp:simplePos x="0" y="0"/>
                 <wp:positionH relativeFrom="column">
                   <wp:posOffset>3533775</wp:posOffset>
@@ -16141,7 +15962,7 @@
           </mc:Choice>
           <mc:Fallback>
             <w:pict>
-              <v:line w14:anchorId="34522139" id="Straight Connector 10" o:spid="_x0000_s1026" style="position:absolute;z-index:487606272;visibility:visible;mso-wrap-style:square;mso-wrap-distance-left:9pt;mso-wrap-distance-top:0;mso-wrap-distance-right:9pt;mso-wrap-distance-bottom:0;mso-position-horizontal:absolute;mso-position-horizontal-relative:text;mso-position-vertical:absolute;mso-position-vertical-relative:text" from="278.25pt,.95pt" to="278.25pt,69.95pt" o:gfxdata="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" strokecolor="black [3040]"/>
+              <v:line w14:anchorId="577C41DE" id="Straight Connector 10" o:spid="_x0000_s1026" style="position:absolute;z-index:251662848;visibility:visible;mso-wrap-style:square;mso-wrap-distance-left:9pt;mso-wrap-distance-top:0;mso-wrap-distance-right:9pt;mso-wrap-distance-bottom:0;mso-position-horizontal:absolute;mso-position-horizontal-relative:text;mso-position-vertical:absolute;mso-position-vertical-relative:text" from="278.25pt,.95pt" to="278.25pt,69.95pt" o:gfxdata="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" strokecolor="black [3040]"/>
             </w:pict>
           </mc:Fallback>
         </mc:AlternateContent>
@@ -16218,14 +16039,7 @@
                 <w:rFonts w:ascii="Cambria Math" w:hAnsi="Cambria Math"/>
                 <w:sz w:val="24"/>
               </w:rPr>
-              <m:t>4</m:t>
-            </m:r>
-            <m:r>
-              <w:rPr>
-                <w:rFonts w:ascii="Cambria Math" w:hAnsi="Cambria Math"/>
-                <w:sz w:val="24"/>
-              </w:rPr>
-              <m:t>2</m:t>
+              <m:t>42</m:t>
             </m:r>
           </m:num>
           <m:den>
@@ -16234,42 +16048,7 @@
                 <w:rFonts w:ascii="Cambria Math" w:hAnsi="Cambria Math"/>
                 <w:sz w:val="24"/>
               </w:rPr>
-              <m:t>11</m:t>
-            </m:r>
-            <m:r>
-              <w:rPr>
-                <w:rFonts w:ascii="Cambria Math" w:hAnsi="Cambria Math"/>
-                <w:sz w:val="24"/>
-              </w:rPr>
-              <m:t>5</m:t>
-            </m:r>
-            <m:r>
-              <w:rPr>
-                <w:rFonts w:ascii="Cambria Math" w:hAnsi="Cambria Math"/>
-                <w:sz w:val="24"/>
-              </w:rPr>
-              <m:t xml:space="preserve"> ×</m:t>
-            </m:r>
-            <m:r>
-              <w:rPr>
-                <w:rFonts w:ascii="Cambria Math" w:hAnsi="Cambria Math"/>
-                <w:sz w:val="24"/>
-              </w:rPr>
-              <m:t>0</m:t>
-            </m:r>
-            <m:r>
-              <w:rPr>
-                <w:rFonts w:ascii="Cambria Math" w:hAnsi="Cambria Math"/>
-                <w:sz w:val="24"/>
-              </w:rPr>
-              <m:t>.</m:t>
-            </m:r>
-            <m:r>
-              <w:rPr>
-                <w:rFonts w:ascii="Cambria Math" w:hAnsi="Cambria Math"/>
-                <w:sz w:val="24"/>
-              </w:rPr>
-              <m:t>76</m:t>
+              <m:t>115 ×0.76</m:t>
             </m:r>
           </m:den>
         </m:f>
@@ -16317,21 +16096,7 @@
             <w:rFonts w:ascii="Cambria Math" w:hAnsi="Cambria Math"/>
             <w:sz w:val="24"/>
           </w:rPr>
-          <m:t>0.</m:t>
-        </m:r>
-        <m:r>
-          <w:rPr>
-            <w:rFonts w:ascii="Cambria Math" w:hAnsi="Cambria Math"/>
-            <w:sz w:val="24"/>
-          </w:rPr>
-          <m:t>481</m:t>
-        </m:r>
-        <m:r>
-          <w:rPr>
-            <w:rFonts w:ascii="Cambria Math" w:hAnsi="Cambria Math"/>
-            <w:sz w:val="24"/>
-          </w:rPr>
-          <m:t xml:space="preserve"> lagging</m:t>
+          <m:t>0.481 lagging</m:t>
         </m:r>
       </m:oMath>
     </w:p>
@@ -16348,7 +16113,7 @@
         <mc:AlternateContent>
           <mc:Choice Requires="wpg">
             <w:drawing>
-              <wp:anchor distT="0" distB="0" distL="114300" distR="114300" simplePos="0" relativeHeight="487609344" behindDoc="0" locked="0" layoutInCell="1" allowOverlap="1" wp14:anchorId="411F1F48" wp14:editId="69105810">
+              <wp:anchor distT="0" distB="0" distL="114300" distR="114300" simplePos="0" relativeHeight="251665920" behindDoc="0" locked="0" layoutInCell="1" allowOverlap="1" wp14:anchorId="411F1F48" wp14:editId="61BCFA33">
                 <wp:simplePos x="0" y="0"/>
                 <wp:positionH relativeFrom="column">
                   <wp:posOffset>4632325</wp:posOffset>
@@ -16437,7 +16202,7 @@
           </mc:Choice>
           <mc:Fallback>
             <w:pict>
-              <v:group w14:anchorId="57D597A9" id="Group 9" o:spid="_x0000_s1026" style="position:absolute;margin-left:364.75pt;margin-top:4.3pt;width:77.4pt;height:1.8pt;z-index:487609344" coordsize="9829,225" o:gfxdata="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">
+              <v:group w14:anchorId="5E83219D" id="Group 9" o:spid="_x0000_s1026" style="position:absolute;margin-left:364.75pt;margin-top:4.3pt;width:77.4pt;height:1.8pt;z-index:251665920" coordsize="9829,225" o:gfxdata="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">
                 <v:line id="Straight Connector 8" o:spid="_x0000_s1027" style="position:absolute;visibility:visible;mso-wrap-style:square" from="0,225" to="9829,225" o:connectortype="straight" o:gfxdata="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" strokecolor="black [3040]"/>
                 <v:line id="Straight Connector 8" o:spid="_x0000_s1028" style="position:absolute;visibility:visible;mso-wrap-style:square" from="0,0" to="9829,0" o:connectortype="straight" o:gfxdata="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" strokecolor="black [3040]"/>
               </v:group>
@@ -16453,7 +16218,7 @@
         <mc:AlternateContent>
           <mc:Choice Requires="wpg">
             <w:drawing>
-              <wp:anchor distT="0" distB="0" distL="114300" distR="114300" simplePos="0" relativeHeight="251666944" behindDoc="0" locked="0" layoutInCell="1" allowOverlap="1" wp14:anchorId="7D7511B8" wp14:editId="55AE4622">
+              <wp:anchor distT="0" distB="0" distL="114300" distR="114300" simplePos="0" relativeHeight="251663872" behindDoc="0" locked="0" layoutInCell="1" allowOverlap="1" wp14:anchorId="7D7511B8" wp14:editId="02902DC0">
                 <wp:simplePos x="0" y="0"/>
                 <wp:positionH relativeFrom="column">
                   <wp:posOffset>2019300</wp:posOffset>
@@ -16542,7 +16307,7 @@
           </mc:Choice>
           <mc:Fallback>
             <w:pict>
-              <v:group w14:anchorId="19BC392E" id="Group 9" o:spid="_x0000_s1026" style="position:absolute;margin-left:159pt;margin-top:2.45pt;width:77.4pt;height:1.8pt;z-index:251666944" coordsize="9829,225" o:gfxdata="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">
+              <v:group w14:anchorId="0B8F7E47" id="Group 9" o:spid="_x0000_s1026" style="position:absolute;margin-left:159pt;margin-top:2.45pt;width:77.4pt;height:1.8pt;z-index:251663872" coordsize="9829,225" o:gfxdata="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">
                 <v:line id="Straight Connector 8" o:spid="_x0000_s1027" style="position:absolute;visibility:visible;mso-wrap-style:square" from="0,225" to="9829,225" o:connectortype="straight" o:gfxdata="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" strokecolor="black [3040]"/>
                 <v:line id="Straight Connector 8" o:spid="_x0000_s1028" style="position:absolute;visibility:visible;mso-wrap-style:square" from="0,0" to="9829,0" o:connectortype="straight" o:gfxdata="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" strokecolor="black [3040]"/>
               </v:group>
@@ -16700,14 +16465,7 @@
           <w:spacing w:val="-2"/>
           <w:sz w:val="24"/>
         </w:rPr>
-        <w:t xml:space="preserve">Phase lag       = </w:t>
-      </w:r>
-      <w:r>
-        <w:rPr>
-          <w:spacing w:val="-2"/>
-          <w:sz w:val="24"/>
-        </w:rPr>
-        <w:t>-140</w:t>
+        <w:t>Phase lag       = -140</w:t>
       </w:r>
       <w:r>
         <w:rPr>
@@ -16761,19 +16519,7 @@
           <w:rPr>
             <w:rFonts w:ascii="Cambria Math" w:hAnsi="Cambria Math"/>
           </w:rPr>
-          <m:t>(</m:t>
-        </m:r>
-        <m:r>
-          <w:rPr>
-            <w:rFonts w:ascii="Cambria Math" w:hAnsi="Cambria Math"/>
-          </w:rPr>
-          <m:t>-140</m:t>
-        </m:r>
-        <m:r>
-          <w:rPr>
-            <w:rFonts w:ascii="Cambria Math" w:hAnsi="Cambria Math"/>
-          </w:rPr>
-          <m:t>°)</m:t>
+          <m:t>(-140°)</m:t>
         </m:r>
       </m:oMath>
     </w:p>
@@ -16809,14 +16555,7 @@
             <w:rFonts w:ascii="Cambria Math" w:hAnsi="Cambria Math"/>
             <w:sz w:val="24"/>
           </w:rPr>
-          <m:t>0</m:t>
-        </m:r>
-        <m:r>
-          <w:rPr>
-            <w:rFonts w:ascii="Cambria Math" w:hAnsi="Cambria Math"/>
-            <w:sz w:val="24"/>
-          </w:rPr>
-          <m:t>.766 leading</m:t>
+          <m:t>0.766 leading</m:t>
         </m:r>
       </m:oMath>
     </w:p>
@@ -16833,7 +16572,7 @@
         <mc:AlternateContent>
           <mc:Choice Requires="wpg">
             <w:drawing>
-              <wp:anchor distT="0" distB="0" distL="114300" distR="114300" simplePos="0" relativeHeight="487611392" behindDoc="0" locked="0" layoutInCell="1" allowOverlap="1" wp14:anchorId="25154DB8" wp14:editId="04F2BFD2">
+              <wp:anchor distT="0" distB="0" distL="114300" distR="114300" simplePos="0" relativeHeight="251666944" behindDoc="0" locked="0" layoutInCell="1" allowOverlap="1" wp14:anchorId="25154DB8" wp14:editId="29D77010">
                 <wp:simplePos x="0" y="0"/>
                 <wp:positionH relativeFrom="column">
                   <wp:posOffset>2019300</wp:posOffset>
@@ -16922,7 +16661,7 @@
           </mc:Choice>
           <mc:Fallback>
             <w:pict>
-              <v:group w14:anchorId="4495E00A" id="Group 9" o:spid="_x0000_s1026" style="position:absolute;margin-left:159pt;margin-top:1.95pt;width:77.4pt;height:1.8pt;z-index:487611392" coordsize="9829,225" o:gfxdata="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">
+              <v:group w14:anchorId="54A380F9" id="Group 9" o:spid="_x0000_s1026" style="position:absolute;margin-left:159pt;margin-top:1.95pt;width:77.4pt;height:1.8pt;z-index:251666944" coordsize="9829,225" o:gfxdata="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">
                 <v:line id="Straight Connector 8" o:spid="_x0000_s1027" style="position:absolute;visibility:visible;mso-wrap-style:square" from="0,225" to="9829,225" o:connectortype="straight" o:gfxdata="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" strokecolor="black [3040]"/>
                 <v:line id="Straight Connector 8" o:spid="_x0000_s1028" style="position:absolute;visibility:visible;mso-wrap-style:square" from="0,0" to="9829,0" o:connectortype="straight" o:gfxdata="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" strokecolor="black [3040]"/>
               </v:group>
@@ -17149,22 +16888,7 @@
         <w:ind w:left="1704"/>
       </w:pPr>
       <w:r>
-        <w:t>Compared Part 2, there is an improvement in power factor with the introduction of capacitive load</w:t>
-      </w:r>
-      <w:r>
-        <w:t xml:space="preserve"> </w:t>
-      </w:r>
-      <w:r>
-        <w:t>into the system. Moreover, when the capacitance increased, phase difference reduced. Adding the capacitor in parallel to the system, compensates the lagging</w:t>
-      </w:r>
-      <w:r>
-        <w:t xml:space="preserve"> </w:t>
-      </w:r>
-      <w:r>
-        <w:t>reactive power caused by the inductor</w:t>
-      </w:r>
-      <w:r>
-        <w:t xml:space="preserve">. Therefore, the reactive part decrease and net power factor increase. </w:t>
+        <w:t xml:space="preserve">Compared Part 2, there is an improvement in power factor with the introduction of capacitive load into the system. Moreover, when the capacitance increased, phase difference reduced. Adding the capacitor in parallel to the system, compensates the lagging reactive power caused by the inductor. Therefore, the reactive part decrease and net power factor increase. </w:t>
       </w:r>
     </w:p>
     <w:p>
@@ -17386,12 +17110,17 @@
     <w:p>
       <w:pPr>
         <w:pStyle w:val="BodyText"/>
+        <w:ind w:left="1691"/>
       </w:pPr>
     </w:p>
     <w:p>
       <w:pPr>
         <w:pStyle w:val="BodyText"/>
-      </w:pPr>
+        <w:ind w:left="1691"/>
+      </w:pPr>
+      <w:r>
+        <w:t>In power factor test setups, the transformer serves multiple critical roles to ensure accuracy, safety, and measurement reliability. Primarily, it steps down high test voltages to levels compatible with measuring instruments, allowing controlled and realistic testing conditions. It also provides essential electrical isolation between the high-voltage source and the measuring equipment, protecting both personnel and devices from shocks or surges. Additionally, the transformer helps suppress high-frequency harmonic distortion, ensuring a cleaner sinusoidal waveform for accurate phase angle and power factor measurements. In more advanced setups, it may also facilitate impedance matching between the source and load or provide a neutral reference point for three-phase testing. Altogether, these functions make the transformer a vital component in achieving safe, repeatable, and precise power factor measurements.</w:t>
+      </w:r>
     </w:p>
     <w:p>
       <w:pPr>
@@ -17617,12 +17346,26 @@
     <w:p>
       <w:pPr>
         <w:pStyle w:val="BodyText"/>
-      </w:pPr>
+        <w:ind w:left="1691"/>
+      </w:pPr>
+      <w:r>
+        <w:t xml:space="preserve">The wattmeter readings differ between Part 1 and Part 2 because of the change in load type. In Part 1, the load is purely resistive, so voltage and current are in phase, resulting in a power factor of 1. This means all supplied power is real power, and the wattmeter shows the maximum reading. In Part 2, the load includes an inductor, which causes the current to lag behind the voltage, reducing the power factor. As a result, some of the supplied power becomes reactive power, which the wattmeter does not measure. Although voltage and current magnitudes may remain similar, only the </w:t>
+      </w:r>
     </w:p>
     <w:p>
       <w:pPr>
         <w:pStyle w:val="BodyText"/>
-      </w:pPr>
+        <w:ind w:left="1691"/>
+      </w:pPr>
+      <w:r>
+        <w:t>real power</w:t>
+      </w:r>
+      <w:r>
+        <w:t xml:space="preserve"> </w:t>
+      </w:r>
+      <w:r>
+        <w:t>(P = VIcosθ) is recorded by the wattmeter. Since cosθ is less than 1 due to the phase shift, the wattmeter shows a lower reading in Part 2.</w:t>
+      </w:r>
     </w:p>
     <w:p>
       <w:pPr>
@@ -17650,6 +17393,7 @@
         <w:rPr>
           <w:sz w:val="23"/>
         </w:rPr>
+        <w:lastRenderedPageBreak/>
         <w:t>Explain</w:t>
       </w:r>
       <w:r>
@@ -17809,6 +17553,293 @@
         </w:rPr>
         <w:t>connected.</w:t>
       </w:r>
+    </w:p>
+    <w:p>
+      <w:pPr>
+        <w:pStyle w:val="ListParagraph"/>
+        <w:tabs>
+          <w:tab w:val="left" w:pos="1693"/>
+        </w:tabs>
+        <w:spacing w:before="0"/>
+        <w:ind w:left="1693" w:firstLine="0"/>
+        <w:rPr>
+          <w:spacing w:val="-2"/>
+          <w:sz w:val="23"/>
+        </w:rPr>
+      </w:pPr>
+    </w:p>
+    <w:p>
+      <w:pPr>
+        <w:pStyle w:val="ListParagraph"/>
+        <w:tabs>
+          <w:tab w:val="left" w:pos="1693"/>
+        </w:tabs>
+        <w:spacing w:before="0"/>
+        <w:ind w:left="1693" w:firstLine="0"/>
+        <w:rPr>
+          <w:sz w:val="23"/>
+        </w:rPr>
+      </w:pPr>
+      <w:r>
+        <w:rPr>
+          <w:sz w:val="23"/>
+        </w:rPr>
+        <w:t>When a capacitive load is connected, wave distortion can occur due to the non-ideal behavior of real-world capacitors. Unlike ideal components, practical capacitors have dielectric losses and may respond nonlinearly, especially at high voltages. This nonlinearity affects the way capacitors charge and discharge, distorting the expected sinusoidal waveform of current or voltage. Additionally, switching capacitors in or out of the circuit can cause high-frequency transients—sudden spikes or abrupt changes—that further distort the waveform. These effects, including dielectric loss, nonlinearity, and switching transients, lead to waveform distortion and must be considered in AC system design where clean waveforms are essential.</w:t>
+      </w:r>
+    </w:p>
+    <w:p>
+      <w:pPr>
+        <w:pStyle w:val="ListParagraph"/>
+        <w:tabs>
+          <w:tab w:val="left" w:pos="1693"/>
+        </w:tabs>
+        <w:spacing w:before="0"/>
+        <w:ind w:left="1693" w:firstLine="0"/>
+        <w:rPr>
+          <w:spacing w:val="-2"/>
+          <w:sz w:val="23"/>
+        </w:rPr>
+      </w:pPr>
+    </w:p>
+    <w:p>
+      <w:pPr>
+        <w:pStyle w:val="ListParagraph"/>
+        <w:tabs>
+          <w:tab w:val="left" w:pos="1693"/>
+        </w:tabs>
+        <w:spacing w:before="0"/>
+        <w:ind w:left="1693" w:firstLine="0"/>
+        <w:rPr>
+          <w:spacing w:val="-2"/>
+          <w:sz w:val="23"/>
+        </w:rPr>
+      </w:pPr>
+    </w:p>
+    <w:p>
+      <w:pPr>
+        <w:pStyle w:val="ListParagraph"/>
+        <w:tabs>
+          <w:tab w:val="left" w:pos="1693"/>
+        </w:tabs>
+        <w:spacing w:before="0"/>
+        <w:ind w:left="1693" w:firstLine="0"/>
+        <w:rPr>
+          <w:spacing w:val="-2"/>
+          <w:sz w:val="23"/>
+        </w:rPr>
+      </w:pPr>
+    </w:p>
+    <w:p>
+      <w:pPr>
+        <w:pStyle w:val="ListParagraph"/>
+        <w:tabs>
+          <w:tab w:val="left" w:pos="1693"/>
+        </w:tabs>
+        <w:spacing w:before="0"/>
+        <w:ind w:left="1693" w:firstLine="0"/>
+        <w:rPr>
+          <w:spacing w:val="-2"/>
+          <w:sz w:val="23"/>
+        </w:rPr>
+      </w:pPr>
+    </w:p>
+    <w:p>
+      <w:pPr>
+        <w:pStyle w:val="ListParagraph"/>
+        <w:tabs>
+          <w:tab w:val="left" w:pos="1693"/>
+        </w:tabs>
+        <w:spacing w:before="0"/>
+        <w:ind w:left="1693" w:firstLine="0"/>
+        <w:rPr>
+          <w:spacing w:val="-2"/>
+          <w:sz w:val="23"/>
+        </w:rPr>
+      </w:pPr>
+    </w:p>
+    <w:p>
+      <w:pPr>
+        <w:pStyle w:val="ListParagraph"/>
+        <w:tabs>
+          <w:tab w:val="left" w:pos="1693"/>
+        </w:tabs>
+        <w:spacing w:before="0"/>
+        <w:ind w:left="1693" w:firstLine="0"/>
+        <w:rPr>
+          <w:spacing w:val="-2"/>
+          <w:sz w:val="23"/>
+        </w:rPr>
+      </w:pPr>
+    </w:p>
+    <w:p>
+      <w:pPr>
+        <w:pStyle w:val="ListParagraph"/>
+        <w:tabs>
+          <w:tab w:val="left" w:pos="1693"/>
+        </w:tabs>
+        <w:spacing w:before="0"/>
+        <w:ind w:left="1693" w:firstLine="0"/>
+        <w:rPr>
+          <w:spacing w:val="-2"/>
+          <w:sz w:val="23"/>
+        </w:rPr>
+      </w:pPr>
+    </w:p>
+    <w:p>
+      <w:pPr>
+        <w:pStyle w:val="ListParagraph"/>
+        <w:tabs>
+          <w:tab w:val="left" w:pos="1693"/>
+        </w:tabs>
+        <w:spacing w:before="0"/>
+        <w:ind w:left="1693" w:firstLine="0"/>
+        <w:rPr>
+          <w:spacing w:val="-2"/>
+          <w:sz w:val="23"/>
+        </w:rPr>
+      </w:pPr>
+    </w:p>
+    <w:p>
+      <w:pPr>
+        <w:pStyle w:val="ListParagraph"/>
+        <w:tabs>
+          <w:tab w:val="left" w:pos="1693"/>
+        </w:tabs>
+        <w:spacing w:before="0"/>
+        <w:ind w:left="1693" w:firstLine="0"/>
+        <w:rPr>
+          <w:spacing w:val="-2"/>
+          <w:sz w:val="23"/>
+        </w:rPr>
+      </w:pPr>
+    </w:p>
+    <w:p>
+      <w:pPr>
+        <w:pStyle w:val="ListParagraph"/>
+        <w:tabs>
+          <w:tab w:val="left" w:pos="1693"/>
+        </w:tabs>
+        <w:spacing w:before="0"/>
+        <w:ind w:left="1693" w:firstLine="0"/>
+        <w:rPr>
+          <w:spacing w:val="-2"/>
+          <w:sz w:val="23"/>
+        </w:rPr>
+      </w:pPr>
+    </w:p>
+    <w:p>
+      <w:pPr>
+        <w:pStyle w:val="ListParagraph"/>
+        <w:tabs>
+          <w:tab w:val="left" w:pos="1693"/>
+        </w:tabs>
+        <w:spacing w:before="0"/>
+        <w:ind w:left="1693" w:firstLine="0"/>
+        <w:rPr>
+          <w:spacing w:val="-2"/>
+          <w:sz w:val="23"/>
+        </w:rPr>
+      </w:pPr>
+    </w:p>
+    <w:p>
+      <w:pPr>
+        <w:pStyle w:val="ListParagraph"/>
+        <w:tabs>
+          <w:tab w:val="left" w:pos="1693"/>
+        </w:tabs>
+        <w:spacing w:before="0"/>
+        <w:ind w:left="1693" w:firstLine="0"/>
+        <w:rPr>
+          <w:spacing w:val="-2"/>
+          <w:sz w:val="23"/>
+        </w:rPr>
+      </w:pPr>
+    </w:p>
+    <w:p>
+      <w:pPr>
+        <w:pStyle w:val="ListParagraph"/>
+        <w:tabs>
+          <w:tab w:val="left" w:pos="1693"/>
+        </w:tabs>
+        <w:spacing w:before="0"/>
+        <w:ind w:left="1693" w:firstLine="0"/>
+        <w:rPr>
+          <w:spacing w:val="-2"/>
+          <w:sz w:val="23"/>
+        </w:rPr>
+      </w:pPr>
+    </w:p>
+    <w:p>
+      <w:pPr>
+        <w:pStyle w:val="ListParagraph"/>
+        <w:tabs>
+          <w:tab w:val="left" w:pos="1693"/>
+        </w:tabs>
+        <w:spacing w:before="0"/>
+        <w:ind w:left="1693" w:firstLine="0"/>
+        <w:rPr>
+          <w:spacing w:val="-2"/>
+          <w:sz w:val="23"/>
+        </w:rPr>
+      </w:pPr>
+    </w:p>
+    <w:p>
+      <w:pPr>
+        <w:pStyle w:val="ListParagraph"/>
+        <w:tabs>
+          <w:tab w:val="left" w:pos="1693"/>
+        </w:tabs>
+        <w:spacing w:before="0"/>
+        <w:ind w:left="1693" w:firstLine="0"/>
+        <w:rPr>
+          <w:sz w:val="23"/>
+        </w:rPr>
+      </w:pPr>
+    </w:p>
+    <w:p/>
+    <w:p/>
+    <w:p/>
+    <w:p/>
+    <w:p/>
+    <w:p/>
+    <w:p/>
+    <w:p/>
+    <w:p/>
+    <w:p/>
+    <w:p/>
+    <w:p/>
+    <w:p/>
+    <w:p/>
+    <w:p/>
+    <w:p/>
+    <w:p/>
+    <w:p/>
+    <w:p/>
+    <w:p/>
+    <w:p/>
+    <w:p/>
+    <w:p/>
+    <w:p/>
+    <w:p/>
+    <w:p/>
+    <w:p/>
+    <w:p/>
+    <w:p/>
+    <w:p/>
+    <w:p/>
+    <w:p>
+      <w:pPr>
+        <w:tabs>
+          <w:tab w:val="left" w:pos="1355"/>
+        </w:tabs>
+      </w:pPr>
+    </w:p>
+    <w:p>
+      <w:pPr>
+        <w:tabs>
+          <w:tab w:val="left" w:pos="1355"/>
+        </w:tabs>
+      </w:pPr>
     </w:p>
     <w:sectPr>
       <w:pgSz w:w="11910" w:h="16840"/>

</xml_diff>